<commit_message>
Update Neuinstallation von diNo auf dem Schulserver.docx
</commit_message>
<xml_diff>
--- a/Anleitungen und Vorgehensweisen/Neuinstallation von diNo auf dem Schulserver.docx
+++ b/Anleitungen und Vorgehensweisen/Neuinstallation von diNo auf dem Schulserver.docx
@@ -1,6 +1,6 @@
 
 <file path=word/document.xml><?xml version="1.0" encoding="utf-8"?>
-<w:document xmlns:wpc="http://schemas.microsoft.com/office/word/2010/wordprocessingCanvas" xmlns:cx="http://schemas.microsoft.com/office/drawing/2014/chartex" xmlns:cx1="http://schemas.microsoft.com/office/drawing/2015/9/8/chartex" xmlns:cx2="http://schemas.microsoft.com/office/drawing/2015/10/21/chartex" xmlns:cx3="http://schemas.microsoft.com/office/drawing/2016/5/9/chartex" xmlns:cx4="http://schemas.microsoft.com/office/drawing/2016/5/10/chartex" xmlns:cx5="http://schemas.microsoft.com/office/drawing/2016/5/11/chartex" xmlns:cx6="http://schemas.microsoft.com/office/drawing/2016/5/12/chartex" xmlns:cx7="http://schemas.microsoft.com/office/drawing/2016/5/13/chartex" xmlns:cx8="http://schemas.microsoft.com/office/drawing/2016/5/14/chartex" xmlns:mc="http://schemas.openxmlformats.org/markup-compatibility/2006" xmlns:aink="http://schemas.microsoft.com/office/drawing/2016/ink" xmlns:am3d="http://schemas.microsoft.com/office/drawing/2017/model3d" xmlns:o="urn:schemas-microsoft-com:office:office" xmlns:r="http://schemas.openxmlformats.org/officeDocument/2006/relationships" xmlns:m="http://schemas.openxmlformats.org/officeDocument/2006/math" xmlns:v="urn:schemas-microsoft-com:vml" xmlns:wp14="http://schemas.microsoft.com/office/word/2010/wordprocessingDrawing" xmlns:wp="http://schemas.openxmlformats.org/drawingml/2006/wordprocessingDrawing" xmlns:w10="urn:schemas-microsoft-com:office:word" xmlns:w="http://schemas.openxmlformats.org/wordprocessingml/2006/main" xmlns:w14="http://schemas.microsoft.com/office/word/2010/wordml" xmlns:w15="http://schemas.microsoft.com/office/word/2012/wordml" xmlns:w16cid="http://schemas.microsoft.com/office/word/2016/wordml/cid" xmlns:w16se="http://schemas.microsoft.com/office/word/2015/wordml/symex" xmlns:wpg="http://schemas.microsoft.com/office/word/2010/wordprocessingGroup" xmlns:wpi="http://schemas.microsoft.com/office/word/2010/wordprocessingInk" xmlns:wne="http://schemas.microsoft.com/office/word/2006/wordml" xmlns:wps="http://schemas.microsoft.com/office/word/2010/wordprocessingShape" mc:Ignorable="w14 w15 w16se w16cid wp14">
+<w:document xmlns:wpc="http://schemas.microsoft.com/office/word/2010/wordprocessingCanvas" xmlns:cx="http://schemas.microsoft.com/office/drawing/2014/chartex" xmlns:cx1="http://schemas.microsoft.com/office/drawing/2015/9/8/chartex" xmlns:cx2="http://schemas.microsoft.com/office/drawing/2015/10/21/chartex" xmlns:cx3="http://schemas.microsoft.com/office/drawing/2016/5/9/chartex" xmlns:cx4="http://schemas.microsoft.com/office/drawing/2016/5/10/chartex" xmlns:cx5="http://schemas.microsoft.com/office/drawing/2016/5/11/chartex" xmlns:cx6="http://schemas.microsoft.com/office/drawing/2016/5/12/chartex" xmlns:cx7="http://schemas.microsoft.com/office/drawing/2016/5/13/chartex" xmlns:cx8="http://schemas.microsoft.com/office/drawing/2016/5/14/chartex" xmlns:mc="http://schemas.openxmlformats.org/markup-compatibility/2006" xmlns:aink="http://schemas.microsoft.com/office/drawing/2016/ink" xmlns:am3d="http://schemas.microsoft.com/office/drawing/2017/model3d" xmlns:o="urn:schemas-microsoft-com:office:office" xmlns:oel="http://schemas.microsoft.com/office/2019/extlst" xmlns:r="http://schemas.openxmlformats.org/officeDocument/2006/relationships" xmlns:m="http://schemas.openxmlformats.org/officeDocument/2006/math" xmlns:v="urn:schemas-microsoft-com:vml" xmlns:wp14="http://schemas.microsoft.com/office/word/2010/wordprocessingDrawing" xmlns:wp="http://schemas.openxmlformats.org/drawingml/2006/wordprocessingDrawing" xmlns:w10="urn:schemas-microsoft-com:office:word" xmlns:w="http://schemas.openxmlformats.org/wordprocessingml/2006/main" xmlns:w14="http://schemas.microsoft.com/office/word/2010/wordml" xmlns:w15="http://schemas.microsoft.com/office/word/2012/wordml" xmlns:w16cex="http://schemas.microsoft.com/office/word/2018/wordml/cex" xmlns:w16cid="http://schemas.microsoft.com/office/word/2016/wordml/cid" xmlns:w16="http://schemas.microsoft.com/office/word/2018/wordml" xmlns:w16sdtdh="http://schemas.microsoft.com/office/word/2020/wordml/sdtdatahash" xmlns:w16se="http://schemas.microsoft.com/office/word/2015/wordml/symex" xmlns:wpg="http://schemas.microsoft.com/office/word/2010/wordprocessingGroup" xmlns:wpi="http://schemas.microsoft.com/office/word/2010/wordprocessingInk" xmlns:wne="http://schemas.microsoft.com/office/word/2006/wordml" xmlns:wps="http://schemas.microsoft.com/office/word/2010/wordprocessingShape" mc:Ignorable="w14 w15 w16se w16cid w16 w16cex w16sdtdh wp14">
   <w:body>
     <w:p>
       <w:pPr>
@@ -39,7 +39,7 @@
           <w:noProof/>
         </w:rPr>
         <w:drawing>
-          <wp:inline distT="0" distB="0" distL="0" distR="0" wp14:anchorId="5D25F1A6" wp14:editId="2640F9A1">
+          <wp:inline distT="0" distB="0" distL="0" distR="0" wp14:anchorId="380EB444" wp14:editId="272660D6">
             <wp:extent cx="5760720" cy="4567555"/>
             <wp:effectExtent l="0" t="0" r="0" b="4445"/>
             <wp:docPr id="1" name="Grafik 1"/>
@@ -82,13 +82,25 @@
     </w:p>
     <w:p>
       <w:r>
-        <w:t>Im Konfigurationsmanager</w:t>
-      </w:r>
-      <w:r>
-        <w:t xml:space="preserve"> (wird automatisch mit installiert)</w:t>
-      </w:r>
-      <w:r>
-        <w:t xml:space="preserve"> den TCP-IP aktivieren und den Port 1433</w:t>
+        <w:t xml:space="preserve">Im </w:t>
+      </w:r>
+      <w:r>
+        <w:rPr>
+          <w:b/>
+        </w:rPr>
+        <w:t>Konfigurationsmanager</w:t>
+      </w:r>
+      <w:r>
+        <w:t xml:space="preserve"> (wird automatisch mit installiert) den </w:t>
+      </w:r>
+      <w:r>
+        <w:rPr>
+          <w:b/>
+        </w:rPr>
+        <w:t>TCP-IP aktivieren</w:t>
+      </w:r>
+      <w:r>
+        <w:t xml:space="preserve"> und den Port 1433</w:t>
       </w:r>
     </w:p>
     <w:p>
@@ -117,77 +129,66 @@
     </w:p>
     <w:p>
       <w:r>
-        <w:t xml:space="preserve">Berechtigungen prüfen unter </w:t>
-      </w:r>
-      <w:proofErr w:type="spellStart"/>
-      <w:r>
-        <w:t>diNo</w:t>
-      </w:r>
-      <w:proofErr w:type="spellEnd"/>
-      <w:r>
-        <w:t>/Sicherheit/Benutzer:</w:t>
-      </w:r>
-    </w:p>
-    <w:p>
-      <w:pPr>
-        <w:pStyle w:val="Listenabsatz"/>
-        <w:numPr>
-          <w:ilvl w:val="0"/>
-          <w:numId w:val="1"/>
-        </w:numPr>
-      </w:pPr>
-      <w:r>
-        <w:t>Lehrer</w:t>
-      </w:r>
-      <w:r>
-        <w:t xml:space="preserve"> als Windows-Benutzer</w:t>
-      </w:r>
-      <w:r>
-        <w:t xml:space="preserve">: </w:t>
-      </w:r>
-      <w:r>
-        <w:t>SN\</w:t>
-      </w:r>
-      <w:proofErr w:type="spellStart"/>
-      <w:r>
-        <w:t>sg</w:t>
-      </w:r>
-      <w:proofErr w:type="spellEnd"/>
-      <w:r>
-        <w:t>-</w:t>
-      </w:r>
-      <w:proofErr w:type="spellStart"/>
-      <w:r>
-        <w:t>fb</w:t>
-      </w:r>
-      <w:proofErr w:type="spellEnd"/>
-      <w:r>
-        <w:t xml:space="preserve">-lehrer </w:t>
-      </w:r>
-    </w:p>
-    <w:p>
-      <w:pPr>
-        <w:pStyle w:val="Listenabsatz"/>
-      </w:pPr>
-      <w:r>
-        <w:t>Dazu im Pfad auch die Gruppen anklicken</w:t>
-      </w:r>
-    </w:p>
-    <w:p>
-      <w:pPr>
-        <w:pStyle w:val="Listenabsatz"/>
-        <w:numPr>
-          <w:ilvl w:val="0"/>
-          <w:numId w:val="1"/>
-        </w:numPr>
-      </w:pPr>
+        <w:rPr>
+          <w:b/>
+        </w:rPr>
+        <w:lastRenderedPageBreak/>
+        <w:t xml:space="preserve">Berechtigungen </w:t>
+      </w:r>
+      <w:r>
+        <w:rPr>
+          <w:b/>
+        </w:rPr>
+        <w:t>festlegen für die Datenbank</w:t>
+      </w:r>
+      <w:r>
+        <w:t xml:space="preserve"> </w:t>
+      </w:r>
+      <w:r>
+        <w:t>unter Sicherheit/Benutzer</w:t>
+      </w:r>
+      <w:r>
+        <w:t xml:space="preserve"> (Hauptmenü) jeweils </w:t>
+      </w:r>
+      <w:proofErr w:type="spellStart"/>
+      <w:r>
+        <w:t>datawriter</w:t>
+      </w:r>
+      <w:proofErr w:type="spellEnd"/>
+      <w:r>
+        <w:t xml:space="preserve"> und </w:t>
+      </w:r>
+      <w:proofErr w:type="spellStart"/>
+      <w:r>
+        <w:t>datareader</w:t>
+      </w:r>
+      <w:proofErr w:type="spellEnd"/>
+      <w:r>
+        <w:t xml:space="preserve">, Datenbank </w:t>
+      </w:r>
+      <w:proofErr w:type="spellStart"/>
+      <w:r>
+        <w:t>dino</w:t>
+      </w:r>
+      <w:proofErr w:type="spellEnd"/>
+      <w:r>
+        <w:t xml:space="preserve"> anklicken</w:t>
+      </w:r>
+      <w:r>
+        <w:t>:</w:t>
+      </w:r>
       <w:r>
         <w:rPr>
           <w:noProof/>
         </w:rPr>
-        <w:lastRenderedPageBreak/>
+        <w:t xml:space="preserve"> </w:t>
+      </w:r>
+      <w:r>
+        <w:rPr>
+          <w:noProof/>
+        </w:rPr>
         <w:drawing>
-          <wp:inline distT="0" distB="0" distL="0" distR="0" wp14:anchorId="2AB18645" wp14:editId="2A33B9C4">
+          <wp:inline distT="0" distB="0" distL="0" distR="0" wp14:anchorId="472A8D36" wp14:editId="46782D3A">
             <wp:extent cx="4800600" cy="4162425"/>
             <wp:effectExtent l="0" t="0" r="0" b="9525"/>
             <wp:docPr id="2" name="Grafik 2"/>
@@ -232,85 +233,435 @@
         </w:numPr>
       </w:pPr>
       <w:r>
-        <w:t>Sekretariat</w:t>
-      </w:r>
-      <w:r>
-        <w:t xml:space="preserve"> als SQL-Benutzer ohne Anmeldename</w:t>
-      </w:r>
-      <w:r>
-        <w:t xml:space="preserve">: Benutzer </w:t>
+        <w:t>Lehrer</w:t>
+      </w:r>
+      <w:r>
+        <w:t xml:space="preserve"> als Windows-Benutzer</w:t>
+      </w:r>
+      <w:r>
+        <w:t xml:space="preserve">: </w:t>
+      </w:r>
+      <w:r>
+        <w:t>SN\</w:t>
+      </w:r>
+      <w:proofErr w:type="spellStart"/>
+      <w:r>
+        <w:t>sg</w:t>
+      </w:r>
+      <w:proofErr w:type="spellEnd"/>
+      <w:r>
+        <w:t>-</w:t>
+      </w:r>
+      <w:proofErr w:type="spellStart"/>
+      <w:r>
+        <w:t>fb</w:t>
+      </w:r>
+      <w:proofErr w:type="spellEnd"/>
+      <w:r>
+        <w:t xml:space="preserve">-lehrer </w:t>
+      </w:r>
+    </w:p>
+    <w:p>
+      <w:pPr>
+        <w:pStyle w:val="Listenabsatz"/>
+      </w:pPr>
+      <w:r>
+        <w:t>Dazu im Pfad auch die Gruppen anklicken</w:t>
+      </w:r>
+    </w:p>
+    <w:p>
+      <w:pPr>
+        <w:pStyle w:val="Listenabsatz"/>
+        <w:numPr>
+          <w:ilvl w:val="0"/>
+          <w:numId w:val="1"/>
+        </w:numPr>
+      </w:pPr>
+      <w:r>
+        <w:t>Windows-Benutzer SN\</w:t>
+      </w:r>
+      <w:proofErr w:type="spellStart"/>
+      <w:r>
+        <w:t>dino-copy</w:t>
+      </w:r>
+      <w:proofErr w:type="spellEnd"/>
+      <w:r>
+        <w:t xml:space="preserve"> anle</w:t>
+      </w:r>
+      <w:r>
+        <w:t xml:space="preserve">gen, braucht auch </w:t>
+      </w:r>
+      <w:proofErr w:type="spellStart"/>
+      <w:r>
+        <w:t>db-backupoperator</w:t>
+      </w:r>
+      <w:proofErr w:type="spellEnd"/>
+      <w:r>
+        <w:t xml:space="preserve">. Diesen Benutzer auch auf der </w:t>
+      </w:r>
+      <w:proofErr w:type="spellStart"/>
+      <w:r>
+        <w:t>ActiveDirectory</w:t>
+      </w:r>
+      <w:proofErr w:type="spellEnd"/>
+      <w:r>
+        <w:t xml:space="preserve"> anlegen</w:t>
+      </w:r>
+    </w:p>
+    <w:p>
+      <w:pPr>
+        <w:pStyle w:val="Listenabsatz"/>
+        <w:numPr>
+          <w:ilvl w:val="0"/>
+          <w:numId w:val="1"/>
+        </w:numPr>
+      </w:pPr>
+      <w:r>
+        <w:t>Administratoren aufnehmen (SN\</w:t>
+      </w:r>
+      <w:proofErr w:type="spellStart"/>
+      <w:r>
+        <w:t>ck</w:t>
+      </w:r>
+      <w:proofErr w:type="spellEnd"/>
+      <w:r>
+        <w:t>), die die Backups ausführen</w:t>
+      </w:r>
+    </w:p>
+    <w:p>
+      <w:pPr>
+        <w:pStyle w:val="Listenabsatz"/>
+        <w:numPr>
+          <w:ilvl w:val="0"/>
+          <w:numId w:val="1"/>
+        </w:numPr>
+      </w:pPr>
+      <w:r>
+        <w:t>Benutzer „</w:t>
+      </w:r>
+      <w:proofErr w:type="spellStart"/>
+      <w:r>
+        <w:t>verwaltung</w:t>
+      </w:r>
+      <w:proofErr w:type="spellEnd"/>
+      <w:r>
+        <w:t>“ anlegen als SQL-Benutzer ohne Anmeldung, Passwort festlegen, Kennwort ändern raus (hier keine üblen Sonderzeichen verwenden: § hat beim Zeichensatz Probleme gemacht!)</w:t>
+      </w:r>
+    </w:p>
+    <w:p>
+      <w:pPr>
+        <w:pStyle w:val="Listenabsatz"/>
+      </w:pPr>
+    </w:p>
+    <w:p>
+      <w:r>
+        <w:rPr>
+          <w:b/>
+        </w:rPr>
+        <w:t>Laufwerke freigeben</w:t>
+      </w:r>
+      <w:r>
+        <w:t>:</w:t>
+      </w:r>
+      <w:r>
+        <w:t xml:space="preserve"> </w:t>
+      </w:r>
+    </w:p>
+    <w:p>
+      <w:pPr>
+        <w:pStyle w:val="Listenabsatz"/>
+        <w:numPr>
+          <w:ilvl w:val="0"/>
+          <w:numId w:val="2"/>
+        </w:numPr>
+      </w:pPr>
+      <w:r>
+        <w:t xml:space="preserve">Freigabe für </w:t>
+      </w:r>
+      <w:proofErr w:type="spellStart"/>
+      <w:r>
+        <w:t>dino</w:t>
+      </w:r>
+      <w:proofErr w:type="spellEnd"/>
+      <w:r>
+        <w:t>-aktuell</w:t>
+      </w:r>
+      <w:r>
+        <w:t>$</w:t>
+      </w:r>
+      <w:r>
+        <w:t xml:space="preserve"> </w:t>
+      </w:r>
+      <w:r>
+        <w:t xml:space="preserve">(für </w:t>
+      </w:r>
+      <w:proofErr w:type="spellStart"/>
+      <w:r>
+        <w:t>sg</w:t>
+      </w:r>
+      <w:proofErr w:type="spellEnd"/>
+      <w:r>
+        <w:t>-</w:t>
+      </w:r>
+      <w:proofErr w:type="spellStart"/>
+      <w:r>
+        <w:t>fb</w:t>
+      </w:r>
+      <w:proofErr w:type="spellEnd"/>
+      <w:r>
+        <w:t xml:space="preserve">-lehrer und </w:t>
+      </w:r>
+      <w:proofErr w:type="spellStart"/>
+      <w:r>
+        <w:t>dino-copy</w:t>
+      </w:r>
+      <w:proofErr w:type="spellEnd"/>
+      <w:r>
+        <w:t>)</w:t>
+      </w:r>
+    </w:p>
+    <w:p>
+      <w:pPr>
+        <w:pStyle w:val="Listenabsatz"/>
+        <w:numPr>
+          <w:ilvl w:val="0"/>
+          <w:numId w:val="2"/>
+        </w:numPr>
+      </w:pPr>
+      <w:r>
+        <w:t>Notenbögen</w:t>
+      </w:r>
+      <w:r>
+        <w:t xml:space="preserve"> nur Sicherheitseinstellung für </w:t>
+      </w:r>
+      <w:proofErr w:type="spellStart"/>
+      <w:r>
+        <w:t>sg</w:t>
+      </w:r>
+      <w:proofErr w:type="spellEnd"/>
+      <w:r>
+        <w:t>-</w:t>
+      </w:r>
+      <w:proofErr w:type="spellStart"/>
+      <w:r>
+        <w:t>fb</w:t>
+      </w:r>
+      <w:proofErr w:type="spellEnd"/>
+      <w:r>
+        <w:t>-lehrer</w:t>
+      </w:r>
+    </w:p>
+    <w:p>
+      <w:pPr>
+        <w:pStyle w:val="Listenabsatz"/>
+        <w:numPr>
+          <w:ilvl w:val="0"/>
+          <w:numId w:val="2"/>
+        </w:numPr>
+      </w:pPr>
+      <w:proofErr w:type="spellStart"/>
+      <w:r>
+        <w:t>AblageLNW</w:t>
+      </w:r>
+      <w:proofErr w:type="spellEnd"/>
+      <w:r>
+        <w:t xml:space="preserve"> für </w:t>
+      </w:r>
+      <w:proofErr w:type="spellStart"/>
+      <w:r>
+        <w:t>dino-copy</w:t>
+      </w:r>
+      <w:proofErr w:type="spellEnd"/>
+    </w:p>
+    <w:p/>
+    <w:p>
+      <w:pPr>
+        <w:rPr>
+          <w:b/>
+        </w:rPr>
+      </w:pPr>
+      <w:r>
+        <w:rPr>
+          <w:b/>
+        </w:rPr>
+        <w:t>Aufgabenplaner (Server-Manager unter Tools):</w:t>
+      </w:r>
+    </w:p>
+    <w:p>
+      <w:pPr>
+        <w:pStyle w:val="Listenabsatz"/>
+        <w:numPr>
+          <w:ilvl w:val="0"/>
+          <w:numId w:val="3"/>
+        </w:numPr>
+      </w:pPr>
+      <w:r>
+        <w:t>Copy-Job einrichten vom Verzeichnis bin</w:t>
+      </w:r>
+      <w:r>
+        <w:t>\Release</w:t>
+      </w:r>
+      <w:r>
+        <w:t xml:space="preserve"> auf </w:t>
+      </w:r>
+      <w:proofErr w:type="spellStart"/>
+      <w:r>
+        <w:t>dino</w:t>
+      </w:r>
+      <w:proofErr w:type="spellEnd"/>
+      <w:r>
+        <w:t>-aktuell</w:t>
+      </w:r>
+      <w:r>
+        <w:t>. Ausführungsverzeichnis muss mit angegeben werden.</w:t>
+      </w:r>
+    </w:p>
+    <w:p>
+      <w:pPr>
+        <w:pStyle w:val="Listenabsatz"/>
+        <w:numPr>
+          <w:ilvl w:val="0"/>
+          <w:numId w:val="3"/>
+        </w:numPr>
+      </w:pPr>
+      <w:r>
+        <w:t>Sicherungs-Job für die Datenbank anlegen</w:t>
+      </w:r>
+      <w:r>
+        <w:t xml:space="preserve"> </w:t>
+      </w:r>
+    </w:p>
+    <w:p>
+      <w:pPr>
+        <w:pStyle w:val="Listenabsatz"/>
+      </w:pPr>
+    </w:p>
+    <w:p>
+      <w:pPr>
+        <w:pStyle w:val="Listenabsatz"/>
+        <w:ind w:left="0"/>
+        <w:rPr>
+          <w:b/>
+        </w:rPr>
+      </w:pPr>
+    </w:p>
+    <w:p>
+      <w:pPr>
+        <w:pStyle w:val="Listenabsatz"/>
+        <w:ind w:left="0"/>
+        <w:rPr>
+          <w:b/>
+        </w:rPr>
+      </w:pPr>
+      <w:r>
+        <w:rPr>
+          <w:b/>
+        </w:rPr>
+        <w:lastRenderedPageBreak/>
+        <w:t>Verwaltungsserver anbinden</w:t>
+      </w:r>
+      <w:r>
+        <w:rPr>
+          <w:b/>
+        </w:rPr>
+        <w:t xml:space="preserve"> (10.51.0.2)</w:t>
+      </w:r>
+    </w:p>
+    <w:p>
+      <w:pPr>
+        <w:pStyle w:val="Listenabsatz"/>
+        <w:numPr>
+          <w:ilvl w:val="0"/>
+          <w:numId w:val="4"/>
+        </w:numPr>
+      </w:pPr>
+      <w:r>
+        <w:t xml:space="preserve">Copy-Job einrichten vom Verzeichnis </w:t>
+      </w:r>
+      <w:r>
+        <w:t>\\10.150.160.1\</w:t>
+      </w:r>
+      <w:r>
+        <w:t>dino-aktuell zum Verwaltungsserver (Hol-Job)</w:t>
+      </w:r>
+      <w:r>
+        <w:t xml:space="preserve">: Batch-Datei verwendet </w:t>
+      </w:r>
+      <w:proofErr w:type="spellStart"/>
+      <w:r>
+        <w:t>net</w:t>
+      </w:r>
+      <w:proofErr w:type="spellEnd"/>
+      <w:r>
+        <w:t xml:space="preserve"> </w:t>
+      </w:r>
+      <w:proofErr w:type="spellStart"/>
+      <w:r>
+        <w:t>use</w:t>
+      </w:r>
+      <w:proofErr w:type="spellEnd"/>
+      <w:r>
+        <w:t xml:space="preserve"> mit Benutzer </w:t>
+      </w:r>
+      <w:proofErr w:type="spellStart"/>
+      <w:r>
+        <w:t>dino-copy</w:t>
+      </w:r>
+      <w:proofErr w:type="spellEnd"/>
+      <w:r>
+        <w:t xml:space="preserve"> </w:t>
+      </w:r>
+    </w:p>
+    <w:p>
+      <w:pPr>
+        <w:pStyle w:val="Listenabsatz"/>
+        <w:numPr>
+          <w:ilvl w:val="0"/>
+          <w:numId w:val="4"/>
+        </w:numPr>
+      </w:pPr>
+      <w:r>
+        <w:t xml:space="preserve">In der </w:t>
+      </w:r>
+      <w:proofErr w:type="spellStart"/>
+      <w:r>
+        <w:t>dino.exe.config</w:t>
+      </w:r>
+      <w:proofErr w:type="spellEnd"/>
+      <w:r>
+        <w:t xml:space="preserve"> muss der Datenbankbenutzer </w:t>
+      </w:r>
+      <w:proofErr w:type="spellStart"/>
+      <w:r>
+        <w:t>verwaltung</w:t>
+      </w:r>
+      <w:proofErr w:type="spellEnd"/>
+      <w:r>
+        <w:t xml:space="preserve"> drinstehen, eine Freigabe des Laufwerks, auf dem </w:t>
       </w:r>
       <w:proofErr w:type="spellStart"/>
       <w:proofErr w:type="gramStart"/>
       <w:r>
-        <w:t>sekretariat</w:t>
-      </w:r>
-      <w:proofErr w:type="spellEnd"/>
-      <w:r>
-        <w:t>,  Passwort</w:t>
+        <w:t>dino</w:t>
+      </w:r>
+      <w:proofErr w:type="spellEnd"/>
+      <w:r>
+        <w:t>-Server</w:t>
       </w:r>
       <w:proofErr w:type="gramEnd"/>
       <w:r>
-        <w:t xml:space="preserve">: </w:t>
-      </w:r>
-      <w:proofErr w:type="spellStart"/>
-      <w:r>
-        <w:t>FB_sekretariat</w:t>
-      </w:r>
-      <w:proofErr w:type="spellEnd"/>
-    </w:p>
-    <w:p>
-      <w:r>
-        <w:t>Laufwerke freigeben:</w:t>
-      </w:r>
-      <w:r>
-        <w:t xml:space="preserve"> für </w:t>
-      </w:r>
-      <w:proofErr w:type="spellStart"/>
-      <w:r>
-        <w:t>dino</w:t>
-      </w:r>
-      <w:proofErr w:type="spellEnd"/>
-      <w:r>
-        <w:t>-aktuell und Notenbögen</w:t>
-      </w:r>
-    </w:p>
-    <w:p>
-      <w:r>
-        <w:t xml:space="preserve">Copy-Job einrichten vom Verzeichnis bin auf </w:t>
-      </w:r>
-      <w:proofErr w:type="spellStart"/>
-      <w:r>
-        <w:t>dino</w:t>
-      </w:r>
-      <w:proofErr w:type="spellEnd"/>
-      <w:r>
-        <w:t>-aktuell</w:t>
-      </w:r>
-    </w:p>
-    <w:p>
-      <w:r>
-        <w:t xml:space="preserve">Copy-Job einrichten vom Verzeichnis </w:t>
-      </w:r>
-      <w:proofErr w:type="spellStart"/>
-      <w:r>
-        <w:t>dino</w:t>
-      </w:r>
-      <w:proofErr w:type="spellEnd"/>
-      <w:r>
-        <w:t>-aktuell</w:t>
-      </w:r>
-      <w:r>
-        <w:t xml:space="preserve"> zum Verwaltungsserver (Hol-Job)</w:t>
-      </w:r>
-    </w:p>
-    <w:p>
-      <w:r>
-        <w:t>Sicherungs-Job für die Datenbank anlegen (täglich).</w:t>
-      </w:r>
-      <w:bookmarkStart w:id="0" w:name="_GoBack"/>
-      <w:bookmarkEnd w:id="0"/>
-    </w:p>
+        <w:t xml:space="preserve"> wo die Datenbank liegt (C:\Programme\</w:t>
+      </w:r>
+      <w:proofErr w:type="spellStart"/>
+      <w:r>
+        <w:t>SQLServer</w:t>
+      </w:r>
+      <w:proofErr w:type="spellEnd"/>
+      <w:r>
+        <w:t>) ist nicht notwendig, weil der Zugriff über den Port 1433 erfolgt.</w:t>
+      </w:r>
+    </w:p>
+    <w:p/>
     <w:p/>
     <w:p/>
     <w:sectPr>
@@ -324,18 +675,357 @@
 </file>
 
 <file path=word/numbering.xml><?xml version="1.0" encoding="utf-8"?>
-<w:numbering xmlns:wpc="http://schemas.microsoft.com/office/word/2010/wordprocessingCanvas" xmlns:cx="http://schemas.microsoft.com/office/drawing/2014/chartex" xmlns:cx1="http://schemas.microsoft.com/office/drawing/2015/9/8/chartex" xmlns:cx2="http://schemas.microsoft.com/office/drawing/2015/10/21/chartex" xmlns:cx3="http://schemas.microsoft.com/office/drawing/2016/5/9/chartex" xmlns:cx4="http://schemas.microsoft.com/office/drawing/2016/5/10/chartex" xmlns:cx5="http://schemas.microsoft.com/office/drawing/2016/5/11/chartex" xmlns:cx6="http://schemas.microsoft.com/office/drawing/2016/5/12/chartex" xmlns:cx7="http://schemas.microsoft.com/office/drawing/2016/5/13/chartex" xmlns:cx8="http://schemas.microsoft.com/office/drawing/2016/5/14/chartex" xmlns:mc="http://schemas.openxmlformats.org/markup-compatibility/2006" xmlns:aink="http://schemas.microsoft.com/office/drawing/2016/ink" xmlns:am3d="http://schemas.microsoft.com/office/drawing/2017/model3d" xmlns:o="urn:schemas-microsoft-com:office:office" xmlns:r="http://schemas.openxmlformats.org/officeDocument/2006/relationships" xmlns:m="http://schemas.openxmlformats.org/officeDocument/2006/math" xmlns:v="urn:schemas-microsoft-com:vml" xmlns:wp14="http://schemas.microsoft.com/office/word/2010/wordprocessingDrawing" xmlns:wp="http://schemas.openxmlformats.org/drawingml/2006/wordprocessingDrawing" xmlns:w10="urn:schemas-microsoft-com:office:word" xmlns:w="http://schemas.openxmlformats.org/wordprocessingml/2006/main" xmlns:w14="http://schemas.microsoft.com/office/word/2010/wordml" xmlns:w15="http://schemas.microsoft.com/office/word/2012/wordml" xmlns:w16cid="http://schemas.microsoft.com/office/word/2016/wordml/cid" xmlns:w16se="http://schemas.microsoft.com/office/word/2015/wordml/symex" xmlns:wpg="http://schemas.microsoft.com/office/word/2010/wordprocessingGroup" xmlns:wpi="http://schemas.microsoft.com/office/word/2010/wordprocessingInk" xmlns:wne="http://schemas.microsoft.com/office/word/2006/wordml" xmlns:wps="http://schemas.microsoft.com/office/word/2010/wordprocessingShape" mc:Ignorable="w14 w15 w16se w16cid wp14">
+<w:numbering xmlns:wpc="http://schemas.microsoft.com/office/word/2010/wordprocessingCanvas" xmlns:cx="http://schemas.microsoft.com/office/drawing/2014/chartex" xmlns:cx1="http://schemas.microsoft.com/office/drawing/2015/9/8/chartex" xmlns:cx2="http://schemas.microsoft.com/office/drawing/2015/10/21/chartex" xmlns:cx3="http://schemas.microsoft.com/office/drawing/2016/5/9/chartex" xmlns:cx4="http://schemas.microsoft.com/office/drawing/2016/5/10/chartex" xmlns:cx5="http://schemas.microsoft.com/office/drawing/2016/5/11/chartex" xmlns:cx6="http://schemas.microsoft.com/office/drawing/2016/5/12/chartex" xmlns:cx7="http://schemas.microsoft.com/office/drawing/2016/5/13/chartex" xmlns:cx8="http://schemas.microsoft.com/office/drawing/2016/5/14/chartex" xmlns:mc="http://schemas.openxmlformats.org/markup-compatibility/2006" xmlns:aink="http://schemas.microsoft.com/office/drawing/2016/ink" xmlns:am3d="http://schemas.microsoft.com/office/drawing/2017/model3d" xmlns:o="urn:schemas-microsoft-com:office:office" xmlns:oel="http://schemas.microsoft.com/office/2019/extlst" xmlns:r="http://schemas.openxmlformats.org/officeDocument/2006/relationships" xmlns:m="http://schemas.openxmlformats.org/officeDocument/2006/math" xmlns:v="urn:schemas-microsoft-com:vml" xmlns:wp14="http://schemas.microsoft.com/office/word/2010/wordprocessingDrawing" xmlns:wp="http://schemas.openxmlformats.org/drawingml/2006/wordprocessingDrawing" xmlns:w10="urn:schemas-microsoft-com:office:word" xmlns:w="http://schemas.openxmlformats.org/wordprocessingml/2006/main" xmlns:w14="http://schemas.microsoft.com/office/word/2010/wordml" xmlns:w15="http://schemas.microsoft.com/office/word/2012/wordml" xmlns:w16cex="http://schemas.microsoft.com/office/word/2018/wordml/cex" xmlns:w16cid="http://schemas.microsoft.com/office/word/2016/wordml/cid" xmlns:w16="http://schemas.microsoft.com/office/word/2018/wordml" xmlns:w16sdtdh="http://schemas.microsoft.com/office/word/2020/wordml/sdtdatahash" xmlns:w16se="http://schemas.microsoft.com/office/word/2015/wordml/symex" xmlns:wpg="http://schemas.microsoft.com/office/word/2010/wordprocessingGroup" xmlns:wpi="http://schemas.microsoft.com/office/word/2010/wordprocessingInk" xmlns:wne="http://schemas.microsoft.com/office/word/2006/wordml" xmlns:wps="http://schemas.microsoft.com/office/word/2010/wordprocessingShape" mc:Ignorable="w14 w15 w16se w16cid w16 w16cex w16sdtdh wp14">
   <w:abstractNum w:abstractNumId="0" w15:restartNumberingAfterBreak="0">
+    <w:nsid w:val="15005EA0"/>
+    <w:multiLevelType w:val="hybridMultilevel"/>
+    <w:tmpl w:val="F94A18E2"/>
+    <w:lvl w:ilvl="0" w:tplc="04070001">
+      <w:start w:val="1"/>
+      <w:numFmt w:val="bullet"/>
+      <w:lvlText w:val=""/>
+      <w:lvlJc w:val="left"/>
+      <w:pPr>
+        <w:ind w:left="720" w:hanging="360"/>
+      </w:pPr>
+      <w:rPr>
+        <w:rFonts w:ascii="Symbol" w:hAnsi="Symbol" w:hint="default"/>
+      </w:rPr>
+    </w:lvl>
+    <w:lvl w:ilvl="1" w:tplc="04070003" w:tentative="1">
+      <w:start w:val="1"/>
+      <w:numFmt w:val="bullet"/>
+      <w:lvlText w:val="o"/>
+      <w:lvlJc w:val="left"/>
+      <w:pPr>
+        <w:ind w:left="1440" w:hanging="360"/>
+      </w:pPr>
+      <w:rPr>
+        <w:rFonts w:ascii="Courier New" w:hAnsi="Courier New" w:cs="Courier New" w:hint="default"/>
+      </w:rPr>
+    </w:lvl>
+    <w:lvl w:ilvl="2" w:tplc="04070005" w:tentative="1">
+      <w:start w:val="1"/>
+      <w:numFmt w:val="bullet"/>
+      <w:lvlText w:val=""/>
+      <w:lvlJc w:val="left"/>
+      <w:pPr>
+        <w:ind w:left="2160" w:hanging="360"/>
+      </w:pPr>
+      <w:rPr>
+        <w:rFonts w:ascii="Wingdings" w:hAnsi="Wingdings" w:hint="default"/>
+      </w:rPr>
+    </w:lvl>
+    <w:lvl w:ilvl="3" w:tplc="04070001" w:tentative="1">
+      <w:start w:val="1"/>
+      <w:numFmt w:val="bullet"/>
+      <w:lvlText w:val=""/>
+      <w:lvlJc w:val="left"/>
+      <w:pPr>
+        <w:ind w:left="2880" w:hanging="360"/>
+      </w:pPr>
+      <w:rPr>
+        <w:rFonts w:ascii="Symbol" w:hAnsi="Symbol" w:hint="default"/>
+      </w:rPr>
+    </w:lvl>
+    <w:lvl w:ilvl="4" w:tplc="04070003" w:tentative="1">
+      <w:start w:val="1"/>
+      <w:numFmt w:val="bullet"/>
+      <w:lvlText w:val="o"/>
+      <w:lvlJc w:val="left"/>
+      <w:pPr>
+        <w:ind w:left="3600" w:hanging="360"/>
+      </w:pPr>
+      <w:rPr>
+        <w:rFonts w:ascii="Courier New" w:hAnsi="Courier New" w:cs="Courier New" w:hint="default"/>
+      </w:rPr>
+    </w:lvl>
+    <w:lvl w:ilvl="5" w:tplc="04070005" w:tentative="1">
+      <w:start w:val="1"/>
+      <w:numFmt w:val="bullet"/>
+      <w:lvlText w:val=""/>
+      <w:lvlJc w:val="left"/>
+      <w:pPr>
+        <w:ind w:left="4320" w:hanging="360"/>
+      </w:pPr>
+      <w:rPr>
+        <w:rFonts w:ascii="Wingdings" w:hAnsi="Wingdings" w:hint="default"/>
+      </w:rPr>
+    </w:lvl>
+    <w:lvl w:ilvl="6" w:tplc="04070001" w:tentative="1">
+      <w:start w:val="1"/>
+      <w:numFmt w:val="bullet"/>
+      <w:lvlText w:val=""/>
+      <w:lvlJc w:val="left"/>
+      <w:pPr>
+        <w:ind w:left="5040" w:hanging="360"/>
+      </w:pPr>
+      <w:rPr>
+        <w:rFonts w:ascii="Symbol" w:hAnsi="Symbol" w:hint="default"/>
+      </w:rPr>
+    </w:lvl>
+    <w:lvl w:ilvl="7" w:tplc="04070003" w:tentative="1">
+      <w:start w:val="1"/>
+      <w:numFmt w:val="bullet"/>
+      <w:lvlText w:val="o"/>
+      <w:lvlJc w:val="left"/>
+      <w:pPr>
+        <w:ind w:left="5760" w:hanging="360"/>
+      </w:pPr>
+      <w:rPr>
+        <w:rFonts w:ascii="Courier New" w:hAnsi="Courier New" w:cs="Courier New" w:hint="default"/>
+      </w:rPr>
+    </w:lvl>
+    <w:lvl w:ilvl="8" w:tplc="04070005" w:tentative="1">
+      <w:start w:val="1"/>
+      <w:numFmt w:val="bullet"/>
+      <w:lvlText w:val=""/>
+      <w:lvlJc w:val="left"/>
+      <w:pPr>
+        <w:ind w:left="6480" w:hanging="360"/>
+      </w:pPr>
+      <w:rPr>
+        <w:rFonts w:ascii="Wingdings" w:hAnsi="Wingdings" w:hint="default"/>
+      </w:rPr>
+    </w:lvl>
+  </w:abstractNum>
+  <w:abstractNum w:abstractNumId="1" w15:restartNumberingAfterBreak="0">
+    <w:nsid w:val="245642FB"/>
+    <w:multiLevelType w:val="hybridMultilevel"/>
+    <w:tmpl w:val="B4CA2988"/>
+    <w:lvl w:ilvl="0" w:tplc="04070001">
+      <w:start w:val="1"/>
+      <w:numFmt w:val="bullet"/>
+      <w:lvlText w:val=""/>
+      <w:lvlJc w:val="left"/>
+      <w:pPr>
+        <w:ind w:left="1068" w:hanging="360"/>
+      </w:pPr>
+      <w:rPr>
+        <w:rFonts w:ascii="Symbol" w:hAnsi="Symbol" w:hint="default"/>
+      </w:rPr>
+    </w:lvl>
+    <w:lvl w:ilvl="1" w:tplc="04070003" w:tentative="1">
+      <w:start w:val="1"/>
+      <w:numFmt w:val="bullet"/>
+      <w:lvlText w:val="o"/>
+      <w:lvlJc w:val="left"/>
+      <w:pPr>
+        <w:ind w:left="1788" w:hanging="360"/>
+      </w:pPr>
+      <w:rPr>
+        <w:rFonts w:ascii="Courier New" w:hAnsi="Courier New" w:cs="Courier New" w:hint="default"/>
+      </w:rPr>
+    </w:lvl>
+    <w:lvl w:ilvl="2" w:tplc="04070005" w:tentative="1">
+      <w:start w:val="1"/>
+      <w:numFmt w:val="bullet"/>
+      <w:lvlText w:val=""/>
+      <w:lvlJc w:val="left"/>
+      <w:pPr>
+        <w:ind w:left="2508" w:hanging="360"/>
+      </w:pPr>
+      <w:rPr>
+        <w:rFonts w:ascii="Wingdings" w:hAnsi="Wingdings" w:hint="default"/>
+      </w:rPr>
+    </w:lvl>
+    <w:lvl w:ilvl="3" w:tplc="04070001" w:tentative="1">
+      <w:start w:val="1"/>
+      <w:numFmt w:val="bullet"/>
+      <w:lvlText w:val=""/>
+      <w:lvlJc w:val="left"/>
+      <w:pPr>
+        <w:ind w:left="3228" w:hanging="360"/>
+      </w:pPr>
+      <w:rPr>
+        <w:rFonts w:ascii="Symbol" w:hAnsi="Symbol" w:hint="default"/>
+      </w:rPr>
+    </w:lvl>
+    <w:lvl w:ilvl="4" w:tplc="04070003" w:tentative="1">
+      <w:start w:val="1"/>
+      <w:numFmt w:val="bullet"/>
+      <w:lvlText w:val="o"/>
+      <w:lvlJc w:val="left"/>
+      <w:pPr>
+        <w:ind w:left="3948" w:hanging="360"/>
+      </w:pPr>
+      <w:rPr>
+        <w:rFonts w:ascii="Courier New" w:hAnsi="Courier New" w:cs="Courier New" w:hint="default"/>
+      </w:rPr>
+    </w:lvl>
+    <w:lvl w:ilvl="5" w:tplc="04070005" w:tentative="1">
+      <w:start w:val="1"/>
+      <w:numFmt w:val="bullet"/>
+      <w:lvlText w:val=""/>
+      <w:lvlJc w:val="left"/>
+      <w:pPr>
+        <w:ind w:left="4668" w:hanging="360"/>
+      </w:pPr>
+      <w:rPr>
+        <w:rFonts w:ascii="Wingdings" w:hAnsi="Wingdings" w:hint="default"/>
+      </w:rPr>
+    </w:lvl>
+    <w:lvl w:ilvl="6" w:tplc="04070001" w:tentative="1">
+      <w:start w:val="1"/>
+      <w:numFmt w:val="bullet"/>
+      <w:lvlText w:val=""/>
+      <w:lvlJc w:val="left"/>
+      <w:pPr>
+        <w:ind w:left="5388" w:hanging="360"/>
+      </w:pPr>
+      <w:rPr>
+        <w:rFonts w:ascii="Symbol" w:hAnsi="Symbol" w:hint="default"/>
+      </w:rPr>
+    </w:lvl>
+    <w:lvl w:ilvl="7" w:tplc="04070003" w:tentative="1">
+      <w:start w:val="1"/>
+      <w:numFmt w:val="bullet"/>
+      <w:lvlText w:val="o"/>
+      <w:lvlJc w:val="left"/>
+      <w:pPr>
+        <w:ind w:left="6108" w:hanging="360"/>
+      </w:pPr>
+      <w:rPr>
+        <w:rFonts w:ascii="Courier New" w:hAnsi="Courier New" w:cs="Courier New" w:hint="default"/>
+      </w:rPr>
+    </w:lvl>
+    <w:lvl w:ilvl="8" w:tplc="04070005" w:tentative="1">
+      <w:start w:val="1"/>
+      <w:numFmt w:val="bullet"/>
+      <w:lvlText w:val=""/>
+      <w:lvlJc w:val="left"/>
+      <w:pPr>
+        <w:ind w:left="6828" w:hanging="360"/>
+      </w:pPr>
+      <w:rPr>
+        <w:rFonts w:ascii="Wingdings" w:hAnsi="Wingdings" w:hint="default"/>
+      </w:rPr>
+    </w:lvl>
+  </w:abstractNum>
+  <w:abstractNum w:abstractNumId="2" w15:restartNumberingAfterBreak="0">
+    <w:nsid w:val="29D61F88"/>
+    <w:multiLevelType w:val="hybridMultilevel"/>
+    <w:tmpl w:val="B29C7A42"/>
+    <w:lvl w:ilvl="0" w:tplc="04070001">
+      <w:start w:val="1"/>
+      <w:numFmt w:val="bullet"/>
+      <w:lvlText w:val=""/>
+      <w:lvlJc w:val="left"/>
+      <w:pPr>
+        <w:ind w:left="720" w:hanging="360"/>
+      </w:pPr>
+      <w:rPr>
+        <w:rFonts w:ascii="Symbol" w:hAnsi="Symbol" w:hint="default"/>
+      </w:rPr>
+    </w:lvl>
+    <w:lvl w:ilvl="1" w:tplc="04070003" w:tentative="1">
+      <w:start w:val="1"/>
+      <w:numFmt w:val="bullet"/>
+      <w:lvlText w:val="o"/>
+      <w:lvlJc w:val="left"/>
+      <w:pPr>
+        <w:ind w:left="1440" w:hanging="360"/>
+      </w:pPr>
+      <w:rPr>
+        <w:rFonts w:ascii="Courier New" w:hAnsi="Courier New" w:cs="Courier New" w:hint="default"/>
+      </w:rPr>
+    </w:lvl>
+    <w:lvl w:ilvl="2" w:tplc="04070005" w:tentative="1">
+      <w:start w:val="1"/>
+      <w:numFmt w:val="bullet"/>
+      <w:lvlText w:val=""/>
+      <w:lvlJc w:val="left"/>
+      <w:pPr>
+        <w:ind w:left="2160" w:hanging="360"/>
+      </w:pPr>
+      <w:rPr>
+        <w:rFonts w:ascii="Wingdings" w:hAnsi="Wingdings" w:hint="default"/>
+      </w:rPr>
+    </w:lvl>
+    <w:lvl w:ilvl="3" w:tplc="04070001" w:tentative="1">
+      <w:start w:val="1"/>
+      <w:numFmt w:val="bullet"/>
+      <w:lvlText w:val=""/>
+      <w:lvlJc w:val="left"/>
+      <w:pPr>
+        <w:ind w:left="2880" w:hanging="360"/>
+      </w:pPr>
+      <w:rPr>
+        <w:rFonts w:ascii="Symbol" w:hAnsi="Symbol" w:hint="default"/>
+      </w:rPr>
+    </w:lvl>
+    <w:lvl w:ilvl="4" w:tplc="04070003" w:tentative="1">
+      <w:start w:val="1"/>
+      <w:numFmt w:val="bullet"/>
+      <w:lvlText w:val="o"/>
+      <w:lvlJc w:val="left"/>
+      <w:pPr>
+        <w:ind w:left="3600" w:hanging="360"/>
+      </w:pPr>
+      <w:rPr>
+        <w:rFonts w:ascii="Courier New" w:hAnsi="Courier New" w:cs="Courier New" w:hint="default"/>
+      </w:rPr>
+    </w:lvl>
+    <w:lvl w:ilvl="5" w:tplc="04070005" w:tentative="1">
+      <w:start w:val="1"/>
+      <w:numFmt w:val="bullet"/>
+      <w:lvlText w:val=""/>
+      <w:lvlJc w:val="left"/>
+      <w:pPr>
+        <w:ind w:left="4320" w:hanging="360"/>
+      </w:pPr>
+      <w:rPr>
+        <w:rFonts w:ascii="Wingdings" w:hAnsi="Wingdings" w:hint="default"/>
+      </w:rPr>
+    </w:lvl>
+    <w:lvl w:ilvl="6" w:tplc="04070001" w:tentative="1">
+      <w:start w:val="1"/>
+      <w:numFmt w:val="bullet"/>
+      <w:lvlText w:val=""/>
+      <w:lvlJc w:val="left"/>
+      <w:pPr>
+        <w:ind w:left="5040" w:hanging="360"/>
+      </w:pPr>
+      <w:rPr>
+        <w:rFonts w:ascii="Symbol" w:hAnsi="Symbol" w:hint="default"/>
+      </w:rPr>
+    </w:lvl>
+    <w:lvl w:ilvl="7" w:tplc="04070003" w:tentative="1">
+      <w:start w:val="1"/>
+      <w:numFmt w:val="bullet"/>
+      <w:lvlText w:val="o"/>
+      <w:lvlJc w:val="left"/>
+      <w:pPr>
+        <w:ind w:left="5760" w:hanging="360"/>
+      </w:pPr>
+      <w:rPr>
+        <w:rFonts w:ascii="Courier New" w:hAnsi="Courier New" w:cs="Courier New" w:hint="default"/>
+      </w:rPr>
+    </w:lvl>
+    <w:lvl w:ilvl="8" w:tplc="04070005" w:tentative="1">
+      <w:start w:val="1"/>
+      <w:numFmt w:val="bullet"/>
+      <w:lvlText w:val=""/>
+      <w:lvlJc w:val="left"/>
+      <w:pPr>
+        <w:ind w:left="6480" w:hanging="360"/>
+      </w:pPr>
+      <w:rPr>
+        <w:rFonts w:ascii="Wingdings" w:hAnsi="Wingdings" w:hint="default"/>
+      </w:rPr>
+    </w:lvl>
+  </w:abstractNum>
+  <w:abstractNum w:abstractNumId="3" w15:restartNumberingAfterBreak="0">
     <w:nsid w:val="428818E3"/>
     <w:multiLevelType w:val="hybridMultilevel"/>
-    <w:tmpl w:val="E6225552"/>
+    <w:tmpl w:val="EB605846"/>
     <w:lvl w:ilvl="0" w:tplc="04070001">
       <w:start w:val="1"/>
       <w:numFmt w:val="bullet"/>
       <w:lvlText w:val=""/>
       <w:lvlJc w:val="left"/>
       <w:pPr>
-        <w:ind w:left="720" w:hanging="360"/>
+        <w:ind w:left="644" w:hanging="360"/>
       </w:pPr>
       <w:rPr>
         <w:rFonts w:ascii="Symbol" w:hAnsi="Symbol" w:hint="default"/>
@@ -438,14 +1128,23 @@
       </w:rPr>
     </w:lvl>
   </w:abstractNum>
-  <w:num w:numId="1">
+  <w:num w:numId="1" w16cid:durableId="1741443292">
+    <w:abstractNumId w:val="3"/>
+  </w:num>
+  <w:num w:numId="2" w16cid:durableId="578904725">
+    <w:abstractNumId w:val="2"/>
+  </w:num>
+  <w:num w:numId="3" w16cid:durableId="1378243643">
     <w:abstractNumId w:val="0"/>
+  </w:num>
+  <w:num w:numId="4" w16cid:durableId="659816938">
+    <w:abstractNumId w:val="1"/>
   </w:num>
 </w:numbering>
 </file>
 
 <file path=word/styles.xml><?xml version="1.0" encoding="utf-8"?>
-<w:styles xmlns:mc="http://schemas.openxmlformats.org/markup-compatibility/2006" xmlns:r="http://schemas.openxmlformats.org/officeDocument/2006/relationships" xmlns:w="http://schemas.openxmlformats.org/wordprocessingml/2006/main" xmlns:w14="http://schemas.microsoft.com/office/word/2010/wordml" xmlns:w15="http://schemas.microsoft.com/office/word/2012/wordml" xmlns:w16cid="http://schemas.microsoft.com/office/word/2016/wordml/cid" xmlns:w16se="http://schemas.microsoft.com/office/word/2015/wordml/symex" mc:Ignorable="w14 w15 w16se w16cid">
+<w:styles xmlns:mc="http://schemas.openxmlformats.org/markup-compatibility/2006" xmlns:r="http://schemas.openxmlformats.org/officeDocument/2006/relationships" xmlns:w="http://schemas.openxmlformats.org/wordprocessingml/2006/main" xmlns:w14="http://schemas.microsoft.com/office/word/2010/wordml" xmlns:w15="http://schemas.microsoft.com/office/word/2012/wordml" xmlns:w16cex="http://schemas.microsoft.com/office/word/2018/wordml/cex" xmlns:w16cid="http://schemas.microsoft.com/office/word/2016/wordml/cid" xmlns:w16="http://schemas.microsoft.com/office/word/2018/wordml" xmlns:w16sdtdh="http://schemas.microsoft.com/office/word/2020/wordml/sdtdatahash" xmlns:w16se="http://schemas.microsoft.com/office/word/2015/wordml/symex" mc:Ignorable="w14 w15 w16se w16cid w16 w16cex w16sdtdh">
   <w:docDefaults>
     <w:rPrDefault>
       <w:rPr>
@@ -461,7 +1160,7 @@
       </w:pPr>
     </w:pPrDefault>
   </w:docDefaults>
-  <w:latentStyles w:defLockedState="0" w:defUIPriority="99" w:defSemiHidden="0" w:defUnhideWhenUsed="0" w:defQFormat="0" w:count="375">
+  <w:latentStyles w:defLockedState="0" w:defUIPriority="99" w:defSemiHidden="0" w:defUnhideWhenUsed="0" w:defQFormat="0" w:count="376">
     <w:lsdException w:name="Normal" w:uiPriority="0" w:qFormat="1"/>
     <w:lsdException w:name="heading 1" w:uiPriority="9" w:qFormat="1"/>
     <w:lsdException w:name="heading 2" w:semiHidden="1" w:uiPriority="9" w:unhideWhenUsed="1" w:qFormat="1"/>
@@ -567,7 +1266,6 @@
     <w:lsdException w:name="HTML Sample" w:semiHidden="1" w:unhideWhenUsed="1"/>
     <w:lsdException w:name="HTML Typewriter" w:semiHidden="1" w:unhideWhenUsed="1"/>
     <w:lsdException w:name="HTML Variable" w:semiHidden="1" w:unhideWhenUsed="1"/>
-    <w:lsdException w:name="Normal Table" w:semiHidden="1" w:unhideWhenUsed="1"/>
     <w:lsdException w:name="annotation subject" w:semiHidden="1" w:unhideWhenUsed="1"/>
     <w:lsdException w:name="No List" w:semiHidden="1" w:unhideWhenUsed="1"/>
     <w:lsdException w:name="Outline List 1" w:semiHidden="1" w:unhideWhenUsed="1"/>
@@ -614,10 +1312,8 @@
     <w:lsdException w:name="Table Subtle 2" w:semiHidden="1" w:unhideWhenUsed="1"/>
     <w:lsdException w:name="Table Web 1" w:semiHidden="1" w:unhideWhenUsed="1"/>
     <w:lsdException w:name="Table Web 2" w:semiHidden="1" w:unhideWhenUsed="1"/>
-    <w:lsdException w:name="Table Web 3" w:semiHidden="1" w:unhideWhenUsed="1"/>
     <w:lsdException w:name="Balloon Text" w:semiHidden="1" w:unhideWhenUsed="1"/>
     <w:lsdException w:name="Table Grid" w:uiPriority="39"/>
-    <w:lsdException w:name="Table Theme" w:semiHidden="1" w:unhideWhenUsed="1"/>
     <w:lsdException w:name="Placeholder Text" w:semiHidden="1"/>
     <w:lsdException w:name="No Spacing" w:uiPriority="1" w:qFormat="1"/>
     <w:lsdException w:name="Light Shading" w:uiPriority="60"/>
@@ -837,6 +1533,7 @@
     <w:lsdException w:name="Smart Hyperlink" w:semiHidden="1" w:unhideWhenUsed="1"/>
     <w:lsdException w:name="Hashtag" w:semiHidden="1" w:unhideWhenUsed="1"/>
     <w:lsdException w:name="Unresolved Mention" w:semiHidden="1" w:unhideWhenUsed="1"/>
+    <w:lsdException w:name="Smart Link" w:semiHidden="1" w:unhideWhenUsed="1"/>
   </w:latentStyles>
   <w:style w:type="paragraph" w:default="1" w:styleId="Standard">
     <w:name w:val="Normal"/>

</xml_diff>